<commit_message>
Link na UI verziju
</commit_message>
<xml_diff>
--- a/prijedlog.docx
+++ b/prijedlog.docx
@@ -57,7 +57,19 @@
       </w:pPr>
       <w:r>
         <w:rPr/>
-        <w:t>Tijekom akademske godine godine 2010./2012. kao projekt na kolegiju "Umjetna inteligencija" radio sam na implementaciji igre kvantni križić kružić ([LINK]). Igru možemo zamišljati kao više paralelnih igara klasične varijante. Postoji posebna vrsta poteza (</w:t>
+        <w:t>Tijekom akademske godine godine 2010./2012. kao projekt na kolegiju "Umjetna inteligencija" radio sam na implementaciji igre kvantni križić kružić (</w:t>
+      </w:r>
+      <w:hyperlink r:id="rId2">
+        <w:r>
+          <w:rPr>
+            <w:rStyle w:val="style15"/>
+          </w:rPr>
+          <w:t>https://github.com/stanko-arbutina/ml-qttt/tree/master/ui</w:t>
+        </w:r>
+      </w:hyperlink>
+      <w:r>
+        <w:rPr/>
+        <w:t xml:space="preserve"> ). Igru možemo zamišljati kao više paralelnih igara klasične varijante. Postoji posebna vrsta poteza (</w:t>
       </w:r>
       <w:r>
         <w:rPr>
@@ -70,7 +82,7 @@
         <w:rPr/>
         <w:t xml:space="preserve">, odn. mjerenje) kojim igrač odlučuje koja od mogućih varijanti igre se stvarno desila. Više o igri: </w:t>
       </w:r>
-      <w:hyperlink r:id="rId2">
+      <w:hyperlink r:id="rId3">
         <w:r>
           <w:rPr>
             <w:rStyle w:val="style15"/>
@@ -343,7 +355,7 @@
         </w:rPr>
         <w:t xml:space="preserve">Tijekom prošle godine pojavila se implementacija igre na </w:t>
       </w:r>
-      <w:hyperlink r:id="rId3">
+      <w:hyperlink r:id="rId4">
         <w:r>
           <w:rPr>
             <w:rStyle w:val="style15"/>
@@ -935,7 +947,7 @@
           <w:numId w:val="3"/>
         </w:numPr>
       </w:pPr>
-      <w:hyperlink r:id="rId4">
+      <w:hyperlink r:id="rId5">
         <w:r>
           <w:rPr>
             <w:rStyle w:val="style15"/>
@@ -959,7 +971,7 @@
           <w:numId w:val="3"/>
         </w:numPr>
       </w:pPr>
-      <w:hyperlink r:id="rId5">
+      <w:hyperlink r:id="rId6">
         <w:r>
           <w:rPr>
             <w:rStyle w:val="style15"/>
@@ -1011,7 +1023,7 @@
         </w:rPr>
         <w:t xml:space="preserve">Tic-Tac-Toe, </w:t>
       </w:r>
-      <w:hyperlink r:id="rId6">
+      <w:hyperlink r:id="rId7">
         <w:r>
           <w:rPr>
             <w:rStyle w:val="style15"/>
@@ -1041,7 +1053,7 @@
           <w:numId w:val="3"/>
         </w:numPr>
       </w:pPr>
-      <w:hyperlink r:id="rId7">
+      <w:hyperlink r:id="rId8">
         <w:r>
           <w:rPr>
             <w:rStyle w:val="style15"/>
@@ -1138,7 +1150,7 @@
           <w:numId w:val="3"/>
         </w:numPr>
       </w:pPr>
-      <w:hyperlink r:id="rId8">
+      <w:hyperlink r:id="rId9">
         <w:r>
           <w:rPr>
             <w:rStyle w:val="style15"/>
@@ -1162,7 +1174,7 @@
           <w:numId w:val="3"/>
         </w:numPr>
       </w:pPr>
-      <w:hyperlink r:id="rId9">
+      <w:hyperlink r:id="rId10">
         <w:r>
           <w:rPr>
             <w:rStyle w:val="style15"/>

</xml_diff>